<commit_message>
Seccion de Carrito agregado, y se mejoro algunos de diseño.
</commit_message>
<xml_diff>
--- a/Extra/Tareas.docx
+++ b/Extra/Tareas.docx
@@ -294,13 +294,7 @@
         </w:rPr>
       </w:pPr>
       <w:r>
-        <w:t xml:space="preserve">Página de inicio de la tienda, donde se muestran los productos más </w:t>
-      </w:r>
-      <w:r>
-        <w:t>destacados</w:t>
-      </w:r>
-      <w:r>
-        <w:t xml:space="preserve"> y algunos en oferta.</w:t>
+        <w:t>Página de inicio de la tienda, donde se muestran los productos más destacados y algunos en oferta.</w:t>
       </w:r>
     </w:p>
     <w:p>
@@ -312,22 +306,7 @@
         </w:numPr>
       </w:pPr>
       <w:r>
-        <w:t xml:space="preserve">Barra de </w:t>
-      </w:r>
-      <w:r>
-        <w:t>navegación</w:t>
-      </w:r>
-      <w:r>
-        <w:t xml:space="preserve"> que </w:t>
-      </w:r>
-      <w:r>
-        <w:t>permitirá</w:t>
-      </w:r>
-      <w:r>
-        <w:t xml:space="preserve"> buscar productos </w:t>
-      </w:r>
-      <w:r>
-        <w:t>a los usuarios</w:t>
+        <w:t>Barra de navegación que permitirá buscar productos a los usuarios</w:t>
       </w:r>
       <w:r>
         <w:t>.</w:t>
@@ -342,22 +321,37 @@
         </w:numPr>
       </w:pPr>
       <w:r>
-        <w:t xml:space="preserve">Pie de </w:t>
-      </w:r>
-      <w:r>
-        <w:t>página</w:t>
-      </w:r>
-      <w:r>
-        <w:t xml:space="preserve"> que contiene más </w:t>
-      </w:r>
-      <w:r>
-        <w:t>info</w:t>
+        <w:t>Pie de página que contiene más info</w:t>
       </w:r>
       <w:r>
         <w:t>rmación</w:t>
       </w:r>
       <w:r>
         <w:t xml:space="preserve"> sobre los contacto y redes sociales.</w:t>
+      </w:r>
+    </w:p>
+    <w:p>
+      <w:pPr>
+        <w:pStyle w:val="Prrafodelista"/>
+        <w:numPr>
+          <w:ilvl w:val="0"/>
+          <w:numId w:val="7"/>
+        </w:numPr>
+      </w:pPr>
+      <w:r>
+        <w:t>Páginas de detalle de productos, donde los usuarios pueden ver la información detallada del producto, incluyendo imágenes, descripciones y precios.</w:t>
+      </w:r>
+    </w:p>
+    <w:p>
+      <w:pPr>
+        <w:pStyle w:val="Prrafodelista"/>
+        <w:numPr>
+          <w:ilvl w:val="0"/>
+          <w:numId w:val="7"/>
+        </w:numPr>
+      </w:pPr>
+      <w:r>
+        <w:t>Un carrito de compras básico, donde los usuarios pueden agregar productos y ver el total de la compra.</w:t>
       </w:r>
     </w:p>
     <w:p>
@@ -369,37 +363,7 @@
         </w:numPr>
       </w:pPr>
       <w:r>
-        <w:t>Páginas de detalle de productos, donde los usuarios pueden ver la información detallada del producto, incluyendo imágenes, descripciones y precios.</w:t>
-      </w:r>
-    </w:p>
-    <w:p>
-      <w:pPr>
-        <w:pStyle w:val="Prrafodelista"/>
-        <w:numPr>
-          <w:ilvl w:val="0"/>
-          <w:numId w:val="5"/>
-        </w:numPr>
-      </w:pPr>
-      <w:r>
-        <w:t>Un carrito de compras básico, donde los usuarios pueden agregar productos y ver el total de la compra.</w:t>
-      </w:r>
-    </w:p>
-    <w:p>
-      <w:pPr>
-        <w:pStyle w:val="Prrafodelista"/>
-        <w:numPr>
-          <w:ilvl w:val="0"/>
-          <w:numId w:val="5"/>
-        </w:numPr>
-      </w:pPr>
-      <w:r>
-        <w:t xml:space="preserve">Agregar una </w:t>
-      </w:r>
-      <w:r>
-        <w:t>sección</w:t>
-      </w:r>
-      <w:r>
-        <w:t xml:space="preserve"> donde se puedan ver todos los productos.</w:t>
+        <w:t>Agregar una sección donde se puedan ver todos los productos.</w:t>
       </w:r>
     </w:p>
     <w:p>
@@ -460,7 +424,7 @@
   <w:abstractNum w:abstractNumId="0" w15:restartNumberingAfterBreak="0">
     <w:nsid w:val="043C342B"/>
     <w:multiLevelType w:val="hybridMultilevel"/>
-    <w:tmpl w:val="C242E57C"/>
+    <w:tmpl w:val="32488540"/>
     <w:lvl w:ilvl="0" w:tplc="2C0A000D">
       <w:start w:val="1"/>
       <w:numFmt w:val="bullet"/>

</xml_diff>

<commit_message>
Actualizando el readme.md y se arreglaron algunos errores.
</commit_message>
<xml_diff>
--- a/Extra/Tareas.docx
+++ b/Extra/Tareas.docx
@@ -186,7 +186,6 @@
         <w:rPr>
           <w:sz w:val="24"/>
           <w:szCs w:val="24"/>
-          <w:u w:val="single"/>
         </w:rPr>
         <w:t>FrontEnd</w:t>
       </w:r>
@@ -359,7 +358,7 @@
         <w:pStyle w:val="Prrafodelista"/>
         <w:numPr>
           <w:ilvl w:val="0"/>
-          <w:numId w:val="5"/>
+          <w:numId w:val="7"/>
         </w:numPr>
       </w:pPr>
       <w:r>
@@ -375,7 +374,7 @@
         </w:numPr>
       </w:pPr>
       <w:r>
-        <w:t>Mejorar la funcionalidad del carrito de compras, permitiendo a los usuarios agregar o eliminar productos y cambiar la cantidad de productos en su carrito.</w:t>
+        <w:t>Agregar una sección donde se puedan ver todos los productos.</w:t>
       </w:r>
     </w:p>
     <w:p>
@@ -385,10 +384,61 @@
           <w:ilvl w:val="0"/>
           <w:numId w:val="5"/>
         </w:numPr>
-        <w:rPr>
-          <w:sz w:val="24"/>
-          <w:szCs w:val="24"/>
-        </w:rPr>
+      </w:pPr>
+      <w:r>
+        <w:t>Sección para ver el perfil del usuario.</w:t>
+      </w:r>
+    </w:p>
+    <w:p>
+      <w:pPr>
+        <w:pStyle w:val="Prrafodelista"/>
+        <w:numPr>
+          <w:ilvl w:val="0"/>
+          <w:numId w:val="5"/>
+        </w:numPr>
+      </w:pPr>
+      <w:r>
+        <w:t xml:space="preserve">Agregar un apartado para vender </w:t>
+      </w:r>
+      <w:r>
+        <w:t>un producto</w:t>
+      </w:r>
+      <w:r>
+        <w:t>.</w:t>
+      </w:r>
+    </w:p>
+    <w:p>
+      <w:pPr>
+        <w:pStyle w:val="Prrafodelista"/>
+        <w:numPr>
+          <w:ilvl w:val="0"/>
+          <w:numId w:val="5"/>
+        </w:numPr>
+      </w:pPr>
+      <w:r>
+        <w:t>Página para ver productos en venta.</w:t>
+      </w:r>
+    </w:p>
+    <w:p/>
+    <w:p>
+      <w:pPr>
+        <w:pStyle w:val="Prrafodelista"/>
+        <w:numPr>
+          <w:ilvl w:val="0"/>
+          <w:numId w:val="11"/>
+        </w:numPr>
+      </w:pPr>
+      <w:r>
+        <w:t>Mejorar la funcionalidad del carrito de compras, permitiendo a los usuarios agregar o eliminar productos y cambiar la cantidad de productos en su carrito.</w:t>
+      </w:r>
+    </w:p>
+    <w:p>
+      <w:pPr>
+        <w:pStyle w:val="Prrafodelista"/>
+        <w:numPr>
+          <w:ilvl w:val="0"/>
+          <w:numId w:val="11"/>
+        </w:numPr>
       </w:pPr>
       <w:r>
         <w:t>Implementar un sistema de búsqueda de productos para facilitar la navegación de</w:t>
@@ -424,7 +474,7 @@
   <w:abstractNum w:abstractNumId="0" w15:restartNumberingAfterBreak="0">
     <w:nsid w:val="043C342B"/>
     <w:multiLevelType w:val="hybridMultilevel"/>
-    <w:tmpl w:val="32488540"/>
+    <w:tmpl w:val="55DE8D72"/>
     <w:lvl w:ilvl="0" w:tplc="2C0A000D">
       <w:start w:val="1"/>
       <w:numFmt w:val="bullet"/>
@@ -650,29 +700,28 @@
   <w:abstractNum w:abstractNumId="2" w15:restartNumberingAfterBreak="0">
     <w:nsid w:val="170263A2"/>
     <w:multiLevelType w:val="hybridMultilevel"/>
-    <w:tmpl w:val="29A29750"/>
-    <w:lvl w:ilvl="0" w:tplc="2C0A0001">
-      <w:start w:val="1"/>
-      <w:numFmt w:val="bullet"/>
-      <w:lvlText w:val=""/>
+    <w:tmpl w:val="AAB68FB2"/>
+    <w:lvl w:ilvl="0" w:tplc="2C0A000D">
+      <w:start w:val="1"/>
+      <w:numFmt w:val="bullet"/>
+      <w:lvlText w:val=""/>
       <w:lvlJc w:val="left"/>
       <w:pPr>
         <w:ind w:left="720" w:hanging="360"/>
       </w:pPr>
       <w:rPr>
-        <w:rFonts w:ascii="Symbol" w:hAnsi="Symbol" w:hint="default"/>
-      </w:rPr>
-    </w:lvl>
-    <w:lvl w:ilvl="1" w:tplc="2C0A0003" w:tentative="1">
-      <w:start w:val="1"/>
-      <w:numFmt w:val="bullet"/>
-      <w:lvlText w:val="o"/>
+        <w:rFonts w:ascii="Wingdings" w:hAnsi="Wingdings" w:hint="default"/>
+      </w:rPr>
+    </w:lvl>
+    <w:lvl w:ilvl="1" w:tplc="30C8CCB8">
+      <w:numFmt w:val="bullet"/>
+      <w:lvlText w:val="-"/>
       <w:lvlJc w:val="left"/>
       <w:pPr>
         <w:ind w:left="1440" w:hanging="360"/>
       </w:pPr>
       <w:rPr>
-        <w:rFonts w:ascii="Courier New" w:hAnsi="Courier New" w:cs="Courier New" w:hint="default"/>
+        <w:rFonts w:ascii="Calibri" w:eastAsiaTheme="minorHAnsi" w:hAnsi="Calibri" w:cs="Calibri" w:hint="default"/>
       </w:rPr>
     </w:lvl>
     <w:lvl w:ilvl="2" w:tplc="2C0A0005" w:tentative="1">
@@ -874,6 +923,119 @@
     </w:lvl>
   </w:abstractNum>
   <w:abstractNum w:abstractNumId="4" w15:restartNumberingAfterBreak="0">
+    <w:nsid w:val="2C916CFB"/>
+    <w:multiLevelType w:val="hybridMultilevel"/>
+    <w:tmpl w:val="40683B16"/>
+    <w:lvl w:ilvl="0" w:tplc="2C0A0001">
+      <w:start w:val="1"/>
+      <w:numFmt w:val="bullet"/>
+      <w:lvlText w:val=""/>
+      <w:lvlJc w:val="left"/>
+      <w:pPr>
+        <w:ind w:left="1080" w:hanging="360"/>
+      </w:pPr>
+      <w:rPr>
+        <w:rFonts w:ascii="Symbol" w:hAnsi="Symbol" w:hint="default"/>
+      </w:rPr>
+    </w:lvl>
+    <w:lvl w:ilvl="1" w:tplc="2C0A0003" w:tentative="1">
+      <w:start w:val="1"/>
+      <w:numFmt w:val="bullet"/>
+      <w:lvlText w:val="o"/>
+      <w:lvlJc w:val="left"/>
+      <w:pPr>
+        <w:ind w:left="1800" w:hanging="360"/>
+      </w:pPr>
+      <w:rPr>
+        <w:rFonts w:ascii="Courier New" w:hAnsi="Courier New" w:cs="Courier New" w:hint="default"/>
+      </w:rPr>
+    </w:lvl>
+    <w:lvl w:ilvl="2" w:tplc="2C0A0005" w:tentative="1">
+      <w:start w:val="1"/>
+      <w:numFmt w:val="bullet"/>
+      <w:lvlText w:val=""/>
+      <w:lvlJc w:val="left"/>
+      <w:pPr>
+        <w:ind w:left="2520" w:hanging="360"/>
+      </w:pPr>
+      <w:rPr>
+        <w:rFonts w:ascii="Wingdings" w:hAnsi="Wingdings" w:hint="default"/>
+      </w:rPr>
+    </w:lvl>
+    <w:lvl w:ilvl="3" w:tplc="2C0A0001" w:tentative="1">
+      <w:start w:val="1"/>
+      <w:numFmt w:val="bullet"/>
+      <w:lvlText w:val=""/>
+      <w:lvlJc w:val="left"/>
+      <w:pPr>
+        <w:ind w:left="3240" w:hanging="360"/>
+      </w:pPr>
+      <w:rPr>
+        <w:rFonts w:ascii="Symbol" w:hAnsi="Symbol" w:hint="default"/>
+      </w:rPr>
+    </w:lvl>
+    <w:lvl w:ilvl="4" w:tplc="2C0A0003" w:tentative="1">
+      <w:start w:val="1"/>
+      <w:numFmt w:val="bullet"/>
+      <w:lvlText w:val="o"/>
+      <w:lvlJc w:val="left"/>
+      <w:pPr>
+        <w:ind w:left="3960" w:hanging="360"/>
+      </w:pPr>
+      <w:rPr>
+        <w:rFonts w:ascii="Courier New" w:hAnsi="Courier New" w:cs="Courier New" w:hint="default"/>
+      </w:rPr>
+    </w:lvl>
+    <w:lvl w:ilvl="5" w:tplc="2C0A0005" w:tentative="1">
+      <w:start w:val="1"/>
+      <w:numFmt w:val="bullet"/>
+      <w:lvlText w:val=""/>
+      <w:lvlJc w:val="left"/>
+      <w:pPr>
+        <w:ind w:left="4680" w:hanging="360"/>
+      </w:pPr>
+      <w:rPr>
+        <w:rFonts w:ascii="Wingdings" w:hAnsi="Wingdings" w:hint="default"/>
+      </w:rPr>
+    </w:lvl>
+    <w:lvl w:ilvl="6" w:tplc="2C0A0001" w:tentative="1">
+      <w:start w:val="1"/>
+      <w:numFmt w:val="bullet"/>
+      <w:lvlText w:val=""/>
+      <w:lvlJc w:val="left"/>
+      <w:pPr>
+        <w:ind w:left="5400" w:hanging="360"/>
+      </w:pPr>
+      <w:rPr>
+        <w:rFonts w:ascii="Symbol" w:hAnsi="Symbol" w:hint="default"/>
+      </w:rPr>
+    </w:lvl>
+    <w:lvl w:ilvl="7" w:tplc="2C0A0003" w:tentative="1">
+      <w:start w:val="1"/>
+      <w:numFmt w:val="bullet"/>
+      <w:lvlText w:val="o"/>
+      <w:lvlJc w:val="left"/>
+      <w:pPr>
+        <w:ind w:left="6120" w:hanging="360"/>
+      </w:pPr>
+      <w:rPr>
+        <w:rFonts w:ascii="Courier New" w:hAnsi="Courier New" w:cs="Courier New" w:hint="default"/>
+      </w:rPr>
+    </w:lvl>
+    <w:lvl w:ilvl="8" w:tplc="2C0A0005" w:tentative="1">
+      <w:start w:val="1"/>
+      <w:numFmt w:val="bullet"/>
+      <w:lvlText w:val=""/>
+      <w:lvlJc w:val="left"/>
+      <w:pPr>
+        <w:ind w:left="6840" w:hanging="360"/>
+      </w:pPr>
+      <w:rPr>
+        <w:rFonts w:ascii="Wingdings" w:hAnsi="Wingdings" w:hint="default"/>
+      </w:rPr>
+    </w:lvl>
+  </w:abstractNum>
+  <w:abstractNum w:abstractNumId="5" w15:restartNumberingAfterBreak="0">
     <w:nsid w:val="33B15E22"/>
     <w:multiLevelType w:val="hybridMultilevel"/>
     <w:tmpl w:val="0DD2927E"/>
@@ -986,7 +1148,120 @@
       </w:rPr>
     </w:lvl>
   </w:abstractNum>
-  <w:abstractNum w:abstractNumId="5" w15:restartNumberingAfterBreak="0">
+  <w:abstractNum w:abstractNumId="6" w15:restartNumberingAfterBreak="0">
+    <w:nsid w:val="33ED3C48"/>
+    <w:multiLevelType w:val="hybridMultilevel"/>
+    <w:tmpl w:val="BA420DAE"/>
+    <w:lvl w:ilvl="0" w:tplc="2C0A0001">
+      <w:start w:val="1"/>
+      <w:numFmt w:val="bullet"/>
+      <w:lvlText w:val=""/>
+      <w:lvlJc w:val="left"/>
+      <w:pPr>
+        <w:ind w:left="720" w:hanging="360"/>
+      </w:pPr>
+      <w:rPr>
+        <w:rFonts w:ascii="Symbol" w:hAnsi="Symbol" w:hint="default"/>
+      </w:rPr>
+    </w:lvl>
+    <w:lvl w:ilvl="1" w:tplc="2C0A0003" w:tentative="1">
+      <w:start w:val="1"/>
+      <w:numFmt w:val="bullet"/>
+      <w:lvlText w:val="o"/>
+      <w:lvlJc w:val="left"/>
+      <w:pPr>
+        <w:ind w:left="1440" w:hanging="360"/>
+      </w:pPr>
+      <w:rPr>
+        <w:rFonts w:ascii="Courier New" w:hAnsi="Courier New" w:cs="Courier New" w:hint="default"/>
+      </w:rPr>
+    </w:lvl>
+    <w:lvl w:ilvl="2" w:tplc="2C0A0005" w:tentative="1">
+      <w:start w:val="1"/>
+      <w:numFmt w:val="bullet"/>
+      <w:lvlText w:val=""/>
+      <w:lvlJc w:val="left"/>
+      <w:pPr>
+        <w:ind w:left="2160" w:hanging="360"/>
+      </w:pPr>
+      <w:rPr>
+        <w:rFonts w:ascii="Wingdings" w:hAnsi="Wingdings" w:hint="default"/>
+      </w:rPr>
+    </w:lvl>
+    <w:lvl w:ilvl="3" w:tplc="2C0A0001" w:tentative="1">
+      <w:start w:val="1"/>
+      <w:numFmt w:val="bullet"/>
+      <w:lvlText w:val=""/>
+      <w:lvlJc w:val="left"/>
+      <w:pPr>
+        <w:ind w:left="2880" w:hanging="360"/>
+      </w:pPr>
+      <w:rPr>
+        <w:rFonts w:ascii="Symbol" w:hAnsi="Symbol" w:hint="default"/>
+      </w:rPr>
+    </w:lvl>
+    <w:lvl w:ilvl="4" w:tplc="2C0A0003" w:tentative="1">
+      <w:start w:val="1"/>
+      <w:numFmt w:val="bullet"/>
+      <w:lvlText w:val="o"/>
+      <w:lvlJc w:val="left"/>
+      <w:pPr>
+        <w:ind w:left="3600" w:hanging="360"/>
+      </w:pPr>
+      <w:rPr>
+        <w:rFonts w:ascii="Courier New" w:hAnsi="Courier New" w:cs="Courier New" w:hint="default"/>
+      </w:rPr>
+    </w:lvl>
+    <w:lvl w:ilvl="5" w:tplc="2C0A0005" w:tentative="1">
+      <w:start w:val="1"/>
+      <w:numFmt w:val="bullet"/>
+      <w:lvlText w:val=""/>
+      <w:lvlJc w:val="left"/>
+      <w:pPr>
+        <w:ind w:left="4320" w:hanging="360"/>
+      </w:pPr>
+      <w:rPr>
+        <w:rFonts w:ascii="Wingdings" w:hAnsi="Wingdings" w:hint="default"/>
+      </w:rPr>
+    </w:lvl>
+    <w:lvl w:ilvl="6" w:tplc="2C0A0001" w:tentative="1">
+      <w:start w:val="1"/>
+      <w:numFmt w:val="bullet"/>
+      <w:lvlText w:val=""/>
+      <w:lvlJc w:val="left"/>
+      <w:pPr>
+        <w:ind w:left="5040" w:hanging="360"/>
+      </w:pPr>
+      <w:rPr>
+        <w:rFonts w:ascii="Symbol" w:hAnsi="Symbol" w:hint="default"/>
+      </w:rPr>
+    </w:lvl>
+    <w:lvl w:ilvl="7" w:tplc="2C0A0003" w:tentative="1">
+      <w:start w:val="1"/>
+      <w:numFmt w:val="bullet"/>
+      <w:lvlText w:val="o"/>
+      <w:lvlJc w:val="left"/>
+      <w:pPr>
+        <w:ind w:left="5760" w:hanging="360"/>
+      </w:pPr>
+      <w:rPr>
+        <w:rFonts w:ascii="Courier New" w:hAnsi="Courier New" w:cs="Courier New" w:hint="default"/>
+      </w:rPr>
+    </w:lvl>
+    <w:lvl w:ilvl="8" w:tplc="2C0A0005" w:tentative="1">
+      <w:start w:val="1"/>
+      <w:numFmt w:val="bullet"/>
+      <w:lvlText w:val=""/>
+      <w:lvlJc w:val="left"/>
+      <w:pPr>
+        <w:ind w:left="6480" w:hanging="360"/>
+      </w:pPr>
+      <w:rPr>
+        <w:rFonts w:ascii="Wingdings" w:hAnsi="Wingdings" w:hint="default"/>
+      </w:rPr>
+    </w:lvl>
+  </w:abstractNum>
+  <w:abstractNum w:abstractNumId="7" w15:restartNumberingAfterBreak="0">
     <w:nsid w:val="491A1CD9"/>
     <w:multiLevelType w:val="multilevel"/>
     <w:tmpl w:val="F446B9DC"/>
@@ -1099,7 +1374,7 @@
       </w:pPr>
     </w:lvl>
   </w:abstractNum>
-  <w:abstractNum w:abstractNumId="6" w15:restartNumberingAfterBreak="0">
+  <w:abstractNum w:abstractNumId="8" w15:restartNumberingAfterBreak="0">
     <w:nsid w:val="56926124"/>
     <w:multiLevelType w:val="hybridMultilevel"/>
     <w:tmpl w:val="D6EEEB80"/>
@@ -1212,17 +1487,243 @@
       </w:rPr>
     </w:lvl>
   </w:abstractNum>
+  <w:abstractNum w:abstractNumId="9" w15:restartNumberingAfterBreak="0">
+    <w:nsid w:val="6B72363E"/>
+    <w:multiLevelType w:val="hybridMultilevel"/>
+    <w:tmpl w:val="8C400184"/>
+    <w:lvl w:ilvl="0" w:tplc="2C0A0001">
+      <w:start w:val="1"/>
+      <w:numFmt w:val="bullet"/>
+      <w:lvlText w:val=""/>
+      <w:lvlJc w:val="left"/>
+      <w:pPr>
+        <w:ind w:left="1440" w:hanging="360"/>
+      </w:pPr>
+      <w:rPr>
+        <w:rFonts w:ascii="Symbol" w:hAnsi="Symbol" w:hint="default"/>
+      </w:rPr>
+    </w:lvl>
+    <w:lvl w:ilvl="1" w:tplc="2C0A0003" w:tentative="1">
+      <w:start w:val="1"/>
+      <w:numFmt w:val="bullet"/>
+      <w:lvlText w:val="o"/>
+      <w:lvlJc w:val="left"/>
+      <w:pPr>
+        <w:ind w:left="2160" w:hanging="360"/>
+      </w:pPr>
+      <w:rPr>
+        <w:rFonts w:ascii="Courier New" w:hAnsi="Courier New" w:cs="Courier New" w:hint="default"/>
+      </w:rPr>
+    </w:lvl>
+    <w:lvl w:ilvl="2" w:tplc="2C0A0005" w:tentative="1">
+      <w:start w:val="1"/>
+      <w:numFmt w:val="bullet"/>
+      <w:lvlText w:val=""/>
+      <w:lvlJc w:val="left"/>
+      <w:pPr>
+        <w:ind w:left="2880" w:hanging="360"/>
+      </w:pPr>
+      <w:rPr>
+        <w:rFonts w:ascii="Wingdings" w:hAnsi="Wingdings" w:hint="default"/>
+      </w:rPr>
+    </w:lvl>
+    <w:lvl w:ilvl="3" w:tplc="2C0A0001" w:tentative="1">
+      <w:start w:val="1"/>
+      <w:numFmt w:val="bullet"/>
+      <w:lvlText w:val=""/>
+      <w:lvlJc w:val="left"/>
+      <w:pPr>
+        <w:ind w:left="3600" w:hanging="360"/>
+      </w:pPr>
+      <w:rPr>
+        <w:rFonts w:ascii="Symbol" w:hAnsi="Symbol" w:hint="default"/>
+      </w:rPr>
+    </w:lvl>
+    <w:lvl w:ilvl="4" w:tplc="2C0A0003" w:tentative="1">
+      <w:start w:val="1"/>
+      <w:numFmt w:val="bullet"/>
+      <w:lvlText w:val="o"/>
+      <w:lvlJc w:val="left"/>
+      <w:pPr>
+        <w:ind w:left="4320" w:hanging="360"/>
+      </w:pPr>
+      <w:rPr>
+        <w:rFonts w:ascii="Courier New" w:hAnsi="Courier New" w:cs="Courier New" w:hint="default"/>
+      </w:rPr>
+    </w:lvl>
+    <w:lvl w:ilvl="5" w:tplc="2C0A0005" w:tentative="1">
+      <w:start w:val="1"/>
+      <w:numFmt w:val="bullet"/>
+      <w:lvlText w:val=""/>
+      <w:lvlJc w:val="left"/>
+      <w:pPr>
+        <w:ind w:left="5040" w:hanging="360"/>
+      </w:pPr>
+      <w:rPr>
+        <w:rFonts w:ascii="Wingdings" w:hAnsi="Wingdings" w:hint="default"/>
+      </w:rPr>
+    </w:lvl>
+    <w:lvl w:ilvl="6" w:tplc="2C0A0001" w:tentative="1">
+      <w:start w:val="1"/>
+      <w:numFmt w:val="bullet"/>
+      <w:lvlText w:val=""/>
+      <w:lvlJc w:val="left"/>
+      <w:pPr>
+        <w:ind w:left="5760" w:hanging="360"/>
+      </w:pPr>
+      <w:rPr>
+        <w:rFonts w:ascii="Symbol" w:hAnsi="Symbol" w:hint="default"/>
+      </w:rPr>
+    </w:lvl>
+    <w:lvl w:ilvl="7" w:tplc="2C0A0003" w:tentative="1">
+      <w:start w:val="1"/>
+      <w:numFmt w:val="bullet"/>
+      <w:lvlText w:val="o"/>
+      <w:lvlJc w:val="left"/>
+      <w:pPr>
+        <w:ind w:left="6480" w:hanging="360"/>
+      </w:pPr>
+      <w:rPr>
+        <w:rFonts w:ascii="Courier New" w:hAnsi="Courier New" w:cs="Courier New" w:hint="default"/>
+      </w:rPr>
+    </w:lvl>
+    <w:lvl w:ilvl="8" w:tplc="2C0A0005" w:tentative="1">
+      <w:start w:val="1"/>
+      <w:numFmt w:val="bullet"/>
+      <w:lvlText w:val=""/>
+      <w:lvlJc w:val="left"/>
+      <w:pPr>
+        <w:ind w:left="7200" w:hanging="360"/>
+      </w:pPr>
+      <w:rPr>
+        <w:rFonts w:ascii="Wingdings" w:hAnsi="Wingdings" w:hint="default"/>
+      </w:rPr>
+    </w:lvl>
+  </w:abstractNum>
+  <w:abstractNum w:abstractNumId="10" w15:restartNumberingAfterBreak="0">
+    <w:nsid w:val="78C31970"/>
+    <w:multiLevelType w:val="hybridMultilevel"/>
+    <w:tmpl w:val="479823D6"/>
+    <w:lvl w:ilvl="0" w:tplc="2C0A0001">
+      <w:start w:val="1"/>
+      <w:numFmt w:val="bullet"/>
+      <w:lvlText w:val=""/>
+      <w:lvlJc w:val="left"/>
+      <w:pPr>
+        <w:ind w:left="720" w:hanging="360"/>
+      </w:pPr>
+      <w:rPr>
+        <w:rFonts w:ascii="Symbol" w:hAnsi="Symbol" w:hint="default"/>
+      </w:rPr>
+    </w:lvl>
+    <w:lvl w:ilvl="1" w:tplc="2C0A0003" w:tentative="1">
+      <w:start w:val="1"/>
+      <w:numFmt w:val="bullet"/>
+      <w:lvlText w:val="o"/>
+      <w:lvlJc w:val="left"/>
+      <w:pPr>
+        <w:ind w:left="1440" w:hanging="360"/>
+      </w:pPr>
+      <w:rPr>
+        <w:rFonts w:ascii="Courier New" w:hAnsi="Courier New" w:cs="Courier New" w:hint="default"/>
+      </w:rPr>
+    </w:lvl>
+    <w:lvl w:ilvl="2" w:tplc="2C0A0005" w:tentative="1">
+      <w:start w:val="1"/>
+      <w:numFmt w:val="bullet"/>
+      <w:lvlText w:val=""/>
+      <w:lvlJc w:val="left"/>
+      <w:pPr>
+        <w:ind w:left="2160" w:hanging="360"/>
+      </w:pPr>
+      <w:rPr>
+        <w:rFonts w:ascii="Wingdings" w:hAnsi="Wingdings" w:hint="default"/>
+      </w:rPr>
+    </w:lvl>
+    <w:lvl w:ilvl="3" w:tplc="2C0A0001" w:tentative="1">
+      <w:start w:val="1"/>
+      <w:numFmt w:val="bullet"/>
+      <w:lvlText w:val=""/>
+      <w:lvlJc w:val="left"/>
+      <w:pPr>
+        <w:ind w:left="2880" w:hanging="360"/>
+      </w:pPr>
+      <w:rPr>
+        <w:rFonts w:ascii="Symbol" w:hAnsi="Symbol" w:hint="default"/>
+      </w:rPr>
+    </w:lvl>
+    <w:lvl w:ilvl="4" w:tplc="2C0A0003" w:tentative="1">
+      <w:start w:val="1"/>
+      <w:numFmt w:val="bullet"/>
+      <w:lvlText w:val="o"/>
+      <w:lvlJc w:val="left"/>
+      <w:pPr>
+        <w:ind w:left="3600" w:hanging="360"/>
+      </w:pPr>
+      <w:rPr>
+        <w:rFonts w:ascii="Courier New" w:hAnsi="Courier New" w:cs="Courier New" w:hint="default"/>
+      </w:rPr>
+    </w:lvl>
+    <w:lvl w:ilvl="5" w:tplc="2C0A0005" w:tentative="1">
+      <w:start w:val="1"/>
+      <w:numFmt w:val="bullet"/>
+      <w:lvlText w:val=""/>
+      <w:lvlJc w:val="left"/>
+      <w:pPr>
+        <w:ind w:left="4320" w:hanging="360"/>
+      </w:pPr>
+      <w:rPr>
+        <w:rFonts w:ascii="Wingdings" w:hAnsi="Wingdings" w:hint="default"/>
+      </w:rPr>
+    </w:lvl>
+    <w:lvl w:ilvl="6" w:tplc="2C0A0001" w:tentative="1">
+      <w:start w:val="1"/>
+      <w:numFmt w:val="bullet"/>
+      <w:lvlText w:val=""/>
+      <w:lvlJc w:val="left"/>
+      <w:pPr>
+        <w:ind w:left="5040" w:hanging="360"/>
+      </w:pPr>
+      <w:rPr>
+        <w:rFonts w:ascii="Symbol" w:hAnsi="Symbol" w:hint="default"/>
+      </w:rPr>
+    </w:lvl>
+    <w:lvl w:ilvl="7" w:tplc="2C0A0003" w:tentative="1">
+      <w:start w:val="1"/>
+      <w:numFmt w:val="bullet"/>
+      <w:lvlText w:val="o"/>
+      <w:lvlJc w:val="left"/>
+      <w:pPr>
+        <w:ind w:left="5760" w:hanging="360"/>
+      </w:pPr>
+      <w:rPr>
+        <w:rFonts w:ascii="Courier New" w:hAnsi="Courier New" w:cs="Courier New" w:hint="default"/>
+      </w:rPr>
+    </w:lvl>
+    <w:lvl w:ilvl="8" w:tplc="2C0A0005" w:tentative="1">
+      <w:start w:val="1"/>
+      <w:numFmt w:val="bullet"/>
+      <w:lvlText w:val=""/>
+      <w:lvlJc w:val="left"/>
+      <w:pPr>
+        <w:ind w:left="6480" w:hanging="360"/>
+      </w:pPr>
+      <w:rPr>
+        <w:rFonts w:ascii="Wingdings" w:hAnsi="Wingdings" w:hint="default"/>
+      </w:rPr>
+    </w:lvl>
+  </w:abstractNum>
   <w:num w:numId="1" w16cid:durableId="1759248404">
-    <w:abstractNumId w:val="5"/>
+    <w:abstractNumId w:val="7"/>
   </w:num>
   <w:num w:numId="2" w16cid:durableId="1291399653">
-    <w:abstractNumId w:val="6"/>
+    <w:abstractNumId w:val="8"/>
   </w:num>
   <w:num w:numId="3" w16cid:durableId="426074568">
     <w:abstractNumId w:val="1"/>
   </w:num>
   <w:num w:numId="4" w16cid:durableId="1322200244">
-    <w:abstractNumId w:val="4"/>
+    <w:abstractNumId w:val="5"/>
   </w:num>
   <w:num w:numId="5" w16cid:durableId="2024280535">
     <w:abstractNumId w:val="2"/>
@@ -1232,6 +1733,18 @@
   </w:num>
   <w:num w:numId="7" w16cid:durableId="2066179969">
     <w:abstractNumId w:val="0"/>
+  </w:num>
+  <w:num w:numId="8" w16cid:durableId="753014982">
+    <w:abstractNumId w:val="4"/>
+  </w:num>
+  <w:num w:numId="9" w16cid:durableId="2030987578">
+    <w:abstractNumId w:val="6"/>
+  </w:num>
+  <w:num w:numId="10" w16cid:durableId="750933340">
+    <w:abstractNumId w:val="9"/>
+  </w:num>
+  <w:num w:numId="11" w16cid:durableId="1491823806">
+    <w:abstractNumId w:val="10"/>
   </w:num>
 </w:numbering>
 </file>

</xml_diff>

<commit_message>
Seccion de Ayuda agregado.
</commit_message>
<xml_diff>
--- a/Extra/Tareas.docx
+++ b/Extra/Tareas.docx
@@ -398,13 +398,7 @@
         </w:numPr>
       </w:pPr>
       <w:r>
-        <w:t xml:space="preserve">Agregar un apartado para vender </w:t>
-      </w:r>
-      <w:r>
-        <w:t>un producto</w:t>
-      </w:r>
-      <w:r>
-        <w:t>.</w:t>
+        <w:t>Agregar un apartado para vender un producto.</w:t>
       </w:r>
     </w:p>
     <w:p>
@@ -419,7 +413,40 @@
         <w:t>Página para ver productos en venta.</w:t>
       </w:r>
     </w:p>
+    <w:p>
+      <w:pPr>
+        <w:pStyle w:val="Prrafodelista"/>
+        <w:numPr>
+          <w:ilvl w:val="0"/>
+          <w:numId w:val="5"/>
+        </w:numPr>
+      </w:pPr>
+      <w:r>
+        <w:t>Página de Ayuda provisional, para responder algunas preguntas sobre la página.</w:t>
+      </w:r>
+    </w:p>
     <w:p/>
+    <w:p>
+      <w:pPr>
+        <w:pStyle w:val="Prrafodelista"/>
+        <w:numPr>
+          <w:ilvl w:val="0"/>
+          <w:numId w:val="11"/>
+        </w:numPr>
+      </w:pPr>
+      <w:r>
+        <w:t xml:space="preserve">Empezar a crear el diseño de la BBDD y la </w:t>
+      </w:r>
+      <w:r>
+        <w:t>lógica</w:t>
+      </w:r>
+      <w:r>
+        <w:t xml:space="preserve"> del BackEnd.</w:t>
+      </w:r>
+      <w:r>
+        <w:t xml:space="preserve"> </w:t>
+      </w:r>
+    </w:p>
     <w:p>
       <w:pPr>
         <w:pStyle w:val="Prrafodelista"/>
@@ -700,7 +727,7 @@
   <w:abstractNum w:abstractNumId="2" w15:restartNumberingAfterBreak="0">
     <w:nsid w:val="170263A2"/>
     <w:multiLevelType w:val="hybridMultilevel"/>
-    <w:tmpl w:val="AAB68FB2"/>
+    <w:tmpl w:val="64DE3770"/>
     <w:lvl w:ilvl="0" w:tplc="2C0A000D">
       <w:start w:val="1"/>
       <w:numFmt w:val="bullet"/>

</xml_diff>

<commit_message>
Se creo proyecto BackEnd y se conecto con la BBDD.
</commit_message>
<xml_diff>
--- a/Extra/Tareas.docx
+++ b/Extra/Tareas.docx
@@ -437,6 +437,30 @@
         <w:t>Crear Diagrama de clases para la lógica del BackEnd.</w:t>
       </w:r>
     </w:p>
+    <w:p>
+      <w:pPr>
+        <w:pStyle w:val="Prrafodelista"/>
+        <w:numPr>
+          <w:ilvl w:val="0"/>
+          <w:numId w:val="5"/>
+        </w:numPr>
+      </w:pPr>
+      <w:r>
+        <w:t>Crear el proyecto del BackEnd utilizando Spring Initializr.</w:t>
+      </w:r>
+    </w:p>
+    <w:p>
+      <w:pPr>
+        <w:pStyle w:val="Prrafodelista"/>
+        <w:numPr>
+          <w:ilvl w:val="0"/>
+          <w:numId w:val="5"/>
+        </w:numPr>
+      </w:pPr>
+      <w:r>
+        <w:t>Crear la BBDD y conectar con el BackEnd.</w:t>
+      </w:r>
+    </w:p>
     <w:p/>
     <w:p/>
     <w:p/>
@@ -453,7 +477,6 @@
           <w:sz w:val="32"/>
           <w:szCs w:val="32"/>
         </w:rPr>
-        <w:lastRenderedPageBreak/>
         <w:t>Lista de Tareas</w:t>
       </w:r>
       <w:r>
@@ -468,38 +491,6 @@
       <w:pPr>
         <w:pStyle w:val="Prrafodelista"/>
       </w:pPr>
-    </w:p>
-    <w:p>
-      <w:pPr>
-        <w:pStyle w:val="Prrafodelista"/>
-        <w:numPr>
-          <w:ilvl w:val="0"/>
-          <w:numId w:val="15"/>
-        </w:numPr>
-      </w:pPr>
-      <w:r>
-        <w:t xml:space="preserve">Crear el proyecto del BackEnd utilizando Spring </w:t>
-      </w:r>
-      <w:proofErr w:type="spellStart"/>
-      <w:r>
-        <w:t>Initializr</w:t>
-      </w:r>
-      <w:proofErr w:type="spellEnd"/>
-      <w:r>
-        <w:t>.</w:t>
-      </w:r>
-    </w:p>
-    <w:p>
-      <w:pPr>
-        <w:pStyle w:val="Prrafodelista"/>
-        <w:numPr>
-          <w:ilvl w:val="0"/>
-          <w:numId w:val="15"/>
-        </w:numPr>
-      </w:pPr>
-      <w:r>
-        <w:t>Crear la BBDD y conectar con el BackEnd.</w:t>
-      </w:r>
     </w:p>
     <w:p>
       <w:pPr>

</xml_diff>

<commit_message>
Se agregaron clases en el paquete Entity.
</commit_message>
<xml_diff>
--- a/Extra/Tareas.docx
+++ b/Extra/Tareas.docx
@@ -461,6 +461,18 @@
         <w:t>Crear la BBDD y conectar con el BackEnd.</w:t>
       </w:r>
     </w:p>
+    <w:p>
+      <w:pPr>
+        <w:pStyle w:val="Prrafodelista"/>
+        <w:numPr>
+          <w:ilvl w:val="0"/>
+          <w:numId w:val="5"/>
+        </w:numPr>
+      </w:pPr>
+      <w:r>
+        <w:t>Crear las clases en el paquete entidades (BackEnd)</w:t>
+      </w:r>
+    </w:p>
     <w:p/>
     <w:p/>
     <w:p/>
@@ -501,7 +513,58 @@
         </w:numPr>
       </w:pPr>
       <w:r>
-        <w:t>Crear los paquetes y clases necesarios para el proyecto.</w:t>
+        <w:t xml:space="preserve">Crear los </w:t>
+      </w:r>
+      <w:r>
+        <w:t>S</w:t>
+      </w:r>
+      <w:r>
+        <w:t xml:space="preserve">ervicios y </w:t>
+      </w:r>
+      <w:r>
+        <w:t xml:space="preserve">las Interfaces </w:t>
+      </w:r>
+      <w:r>
+        <w:t xml:space="preserve">para </w:t>
+      </w:r>
+      <w:r>
+        <w:t>cada</w:t>
+      </w:r>
+      <w:r>
+        <w:t xml:space="preserve"> clase.</w:t>
+      </w:r>
+      <w:r>
+        <w:t xml:space="preserve"> </w:t>
+      </w:r>
+      <w:r>
+        <w:t>(BackEnd)</w:t>
+      </w:r>
+    </w:p>
+    <w:p>
+      <w:pPr>
+        <w:pStyle w:val="Prrafodelista"/>
+        <w:numPr>
+          <w:ilvl w:val="1"/>
+          <w:numId w:val="7"/>
+        </w:numPr>
+      </w:pPr>
+      <w:r>
+        <w:t xml:space="preserve">Crear los </w:t>
+      </w:r>
+      <w:r>
+        <w:t>Controlador</w:t>
+      </w:r>
+      <w:r>
+        <w:t xml:space="preserve"> para cada clase.</w:t>
+      </w:r>
+      <w:r>
+        <w:t xml:space="preserve"> </w:t>
+      </w:r>
+      <w:r>
+        <w:t>(BackEnd</w:t>
+      </w:r>
+      <w:r>
+        <w:t>)</w:t>
       </w:r>
     </w:p>
     <w:p>

</xml_diff>

<commit_message>
Se agregaron clases en el paquete InterfaceS,Repository y Service.
</commit_message>
<xml_diff>
--- a/Extra/Tareas.docx
+++ b/Extra/Tareas.docx
@@ -477,6 +477,7 @@
     <w:p/>
     <w:p/>
     <w:p/>
+    <w:p/>
     <w:p>
       <w:pPr>
         <w:rPr>
@@ -519,7 +520,18 @@
         <w:t>S</w:t>
       </w:r>
       <w:r>
-        <w:t xml:space="preserve">ervicios y </w:t>
+        <w:t>ervicios</w:t>
+      </w:r>
+      <w:r>
+        <w:t xml:space="preserve">, </w:t>
+      </w:r>
+      <w:proofErr w:type="spellStart"/>
+      <w:r>
+        <w:t>Repository</w:t>
+      </w:r>
+      <w:proofErr w:type="spellEnd"/>
+      <w:r>
+        <w:t xml:space="preserve"> y </w:t>
       </w:r>
       <w:r>
         <w:t xml:space="preserve">las Interfaces </w:t>
@@ -549,22 +561,13 @@
         </w:numPr>
       </w:pPr>
       <w:r>
-        <w:t xml:space="preserve">Crear los </w:t>
-      </w:r>
-      <w:r>
-        <w:t>Controlador</w:t>
-      </w:r>
-      <w:r>
-        <w:t xml:space="preserve"> para cada clase.</w:t>
+        <w:t>Crear los Controlador para cada clase.</w:t>
       </w:r>
       <w:r>
         <w:t xml:space="preserve"> </w:t>
       </w:r>
       <w:r>
-        <w:t>(BackEnd</w:t>
-      </w:r>
-      <w:r>
-        <w:t>)</w:t>
+        <w:t>(BackEnd)</w:t>
       </w:r>
     </w:p>
     <w:p>

</xml_diff>

<commit_message>
Controller para Usuarios y Productos creados.
</commit_message>
<xml_diff>
--- a/Extra/Tareas.docx
+++ b/Extra/Tareas.docx
@@ -473,6 +473,33 @@
         <w:t>Crear las clases en el paquete entidades (BackEnd)</w:t>
       </w:r>
     </w:p>
+    <w:p>
+      <w:pPr>
+        <w:pStyle w:val="Prrafodelista"/>
+        <w:numPr>
+          <w:ilvl w:val="0"/>
+          <w:numId w:val="5"/>
+        </w:numPr>
+      </w:pPr>
+      <w:r>
+        <w:t>Crear los Servicios, Repository y las Interfaces para cada clase.</w:t>
+      </w:r>
+      <w:r>
+        <w:t xml:space="preserve"> </w:t>
+      </w:r>
+      <w:r>
+        <w:t>(BackEnd)</w:t>
+      </w:r>
+    </w:p>
+    <w:p>
+      <w:pPr>
+        <w:pStyle w:val="Prrafodelista"/>
+        <w:numPr>
+          <w:ilvl w:val="0"/>
+          <w:numId w:val="5"/>
+        </w:numPr>
+      </w:pPr>
+    </w:p>
     <w:p/>
     <w:p/>
     <w:p/>
@@ -514,27 +541,13 @@
         </w:numPr>
       </w:pPr>
       <w:r>
-        <w:t xml:space="preserve">Crear los </w:t>
-      </w:r>
-      <w:r>
-        <w:t>S</w:t>
-      </w:r>
-      <w:r>
-        <w:t>ervicios</w:t>
-      </w:r>
-      <w:r>
-        <w:t xml:space="preserve">, </w:t>
-      </w:r>
-      <w:proofErr w:type="spellStart"/>
-      <w:r>
-        <w:t>Repository</w:t>
-      </w:r>
-      <w:proofErr w:type="spellEnd"/>
-      <w:r>
-        <w:t xml:space="preserve"> y </w:t>
-      </w:r>
-      <w:r>
-        <w:t xml:space="preserve">las Interfaces </w:t>
+        <w:t>Crear</w:t>
+      </w:r>
+      <w:r>
+        <w:t xml:space="preserve"> Controller</w:t>
+      </w:r>
+      <w:r>
+        <w:t xml:space="preserve"> </w:t>
       </w:r>
       <w:r>
         <w:t xml:space="preserve">para </w:t>
@@ -864,7 +877,7 @@
   <w:abstractNum w:abstractNumId="2" w15:restartNumberingAfterBreak="0">
     <w:nsid w:val="170263A2"/>
     <w:multiLevelType w:val="hybridMultilevel"/>
-    <w:tmpl w:val="D5304470"/>
+    <w:tmpl w:val="BDF2A838"/>
     <w:lvl w:ilvl="0" w:tplc="2C0A000D">
       <w:start w:val="1"/>
       <w:numFmt w:val="bullet"/>

</xml_diff>

<commit_message>
Se conecto JWT con el FrontEnd.
</commit_message>
<xml_diff>
--- a/Extra/Tareas.docx
+++ b/Extra/Tareas.docx
@@ -533,6 +533,26 @@
       </w:r>
       <w:r>
         <w:t>(BackEnd)</w:t>
+      </w:r>
+    </w:p>
+    <w:p>
+      <w:pPr>
+        <w:pStyle w:val="Prrafodelista"/>
+        <w:numPr>
+          <w:ilvl w:val="0"/>
+          <w:numId w:val="5"/>
+        </w:numPr>
+      </w:pPr>
+      <w:r>
+        <w:t xml:space="preserve">Implementar JWT para el sistema de </w:t>
+      </w:r>
+      <w:proofErr w:type="spellStart"/>
+      <w:r>
+        <w:t>login</w:t>
+      </w:r>
+      <w:proofErr w:type="spellEnd"/>
+      <w:r>
+        <w:t>.</w:t>
       </w:r>
     </w:p>
     <w:p>

</xml_diff>

<commit_message>
Se agrego la funcion de poder editar un producto y se corrigieron otros errores.
</commit_message>
<xml_diff>
--- a/Extra/Tareas.docx
+++ b/Extra/Tareas.docx
@@ -17,18 +17,8 @@
           <w:szCs w:val="40"/>
           <w:u w:val="single"/>
         </w:rPr>
-        <w:t>Mi-</w:t>
-      </w:r>
-      <w:proofErr w:type="spellStart"/>
-      <w:r>
-        <w:rPr>
-          <w:sz w:val="40"/>
-          <w:szCs w:val="40"/>
-          <w:u w:val="single"/>
-        </w:rPr>
-        <w:t>Tec</w:t>
-      </w:r>
-      <w:proofErr w:type="spellEnd"/>
+        <w:t>Mi-Tec</w:t>
+      </w:r>
     </w:p>
     <w:p>
       <w:pPr>
@@ -456,15 +446,7 @@
         </w:numPr>
       </w:pPr>
       <w:r>
-        <w:t xml:space="preserve">Crear el proyecto del BackEnd utilizando Spring </w:t>
-      </w:r>
-      <w:proofErr w:type="spellStart"/>
-      <w:r>
-        <w:t>Initializr</w:t>
-      </w:r>
-      <w:proofErr w:type="spellEnd"/>
-      <w:r>
-        <w:t>.</w:t>
+        <w:t>Crear el proyecto del BackEnd utilizando Spring Initializr.</w:t>
       </w:r>
     </w:p>
     <w:p>
@@ -500,15 +482,7 @@
         </w:numPr>
       </w:pPr>
       <w:r>
-        <w:t xml:space="preserve">Crear los Servicios, </w:t>
-      </w:r>
-      <w:proofErr w:type="spellStart"/>
-      <w:r>
-        <w:t>Repository</w:t>
-      </w:r>
-      <w:proofErr w:type="spellEnd"/>
-      <w:r>
-        <w:t xml:space="preserve"> y las Interfaces para cada clase.</w:t>
+        <w:t>Crear los Servicios, Repository y las Interfaces para cada clase.</w:t>
       </w:r>
       <w:r>
         <w:t xml:space="preserve"> </w:t>
@@ -544,27 +518,39 @@
         </w:numPr>
       </w:pPr>
       <w:r>
-        <w:t xml:space="preserve">Implementar JWT para el sistema de </w:t>
-      </w:r>
-      <w:proofErr w:type="spellStart"/>
-      <w:r>
-        <w:t>login</w:t>
-      </w:r>
-      <w:proofErr w:type="spellEnd"/>
-      <w:r>
-        <w:t>.</w:t>
+        <w:t>Implementar JWT para el sistema de login.</w:t>
+      </w:r>
+      <w:r>
+        <w:t xml:space="preserve"> </w:t>
       </w:r>
     </w:p>
     <w:p>
       <w:pPr>
         <w:pStyle w:val="Prrafodelista"/>
-      </w:pPr>
+        <w:numPr>
+          <w:ilvl w:val="0"/>
+          <w:numId w:val="5"/>
+        </w:numPr>
+      </w:pPr>
+      <w:r>
+        <w:lastRenderedPageBreak/>
+        <w:t>Mejorar la funcionalidad del carrito de compras, permitiendo a los usuarios agregar o eliminar productos</w:t>
+      </w:r>
+    </w:p>
+    <w:p>
+      <w:pPr>
+        <w:pStyle w:val="Prrafodelista"/>
+        <w:numPr>
+          <w:ilvl w:val="0"/>
+          <w:numId w:val="5"/>
+        </w:numPr>
+      </w:pPr>
+      <w:r>
+        <w:t>Conectar el FrontEnd con el BackEnd.</w:t>
+      </w:r>
     </w:p>
     <w:p/>
     <w:p/>
-    <w:p/>
-    <w:p/>
-    <w:p/>
     <w:p>
       <w:pPr>
         <w:rPr>
@@ -585,30 +571,6 @@
           <w:szCs w:val="32"/>
         </w:rPr>
         <w:t xml:space="preserve"> pendientes</w:t>
-      </w:r>
-    </w:p>
-    <w:p>
-      <w:pPr>
-        <w:pStyle w:val="Prrafodelista"/>
-        <w:numPr>
-          <w:ilvl w:val="1"/>
-          <w:numId w:val="7"/>
-        </w:numPr>
-      </w:pPr>
-      <w:r>
-        <w:t>Conectar el FrontEnd con el BackEnd.</w:t>
-      </w:r>
-    </w:p>
-    <w:p>
-      <w:pPr>
-        <w:pStyle w:val="Prrafodelista"/>
-        <w:numPr>
-          <w:ilvl w:val="1"/>
-          <w:numId w:val="7"/>
-        </w:numPr>
-      </w:pPr>
-      <w:r>
-        <w:t>Mejorar la funcionalidad del carrito de compras, permitiendo a los usuarios agregar o eliminar productos y cambiar la cantidad de productos en su carrito.</w:t>
       </w:r>
     </w:p>
     <w:p>
@@ -620,6 +582,36 @@
         </w:numPr>
       </w:pPr>
       <w:r>
+        <w:t>Mejorar</w:t>
+      </w:r>
+      <w:r>
+        <w:t xml:space="preserve"> el diseño del FrontEnd cambiando la fuente, mejorar la vista en más dispositivos, etc</w:t>
+      </w:r>
+      <w:r>
+        <w:t>.</w:t>
+      </w:r>
+    </w:p>
+    <w:p>
+      <w:pPr>
+        <w:pStyle w:val="Prrafodelista"/>
+        <w:numPr>
+          <w:ilvl w:val="0"/>
+          <w:numId w:val="11"/>
+        </w:numPr>
+      </w:pPr>
+      <w:r>
+        <w:t>Mejorar la función de agregar productos, añadiendo imágenes del producto.</w:t>
+      </w:r>
+    </w:p>
+    <w:p>
+      <w:pPr>
+        <w:pStyle w:val="Prrafodelista"/>
+        <w:numPr>
+          <w:ilvl w:val="0"/>
+          <w:numId w:val="11"/>
+        </w:numPr>
+      </w:pPr>
+      <w:r>
         <w:t>Implementar un sistema de búsqueda de productos para facilitar la navegación de</w:t>
       </w:r>
       <w:r>
@@ -632,6 +624,11 @@
       <w:r>
         <w:t>los usuarios.</w:t>
       </w:r>
+    </w:p>
+    <w:p>
+      <w:pPr>
+        <w:pStyle w:val="Prrafodelista"/>
+      </w:pPr>
     </w:p>
     <w:p>
       <w:pPr>
@@ -878,7 +875,7 @@
   <w:abstractNum w:abstractNumId="2" w15:restartNumberingAfterBreak="0">
     <w:nsid w:val="170263A2"/>
     <w:multiLevelType w:val="hybridMultilevel"/>
-    <w:tmpl w:val="D0EEF014"/>
+    <w:tmpl w:val="6A862B3E"/>
     <w:lvl w:ilvl="0" w:tplc="2C0A000D">
       <w:start w:val="1"/>
       <w:numFmt w:val="bullet"/>
@@ -1554,6 +1551,119 @@
     </w:lvl>
   </w:abstractNum>
   <w:abstractNum w:abstractNumId="8" w15:restartNumberingAfterBreak="0">
+    <w:nsid w:val="2F1B69D1"/>
+    <w:multiLevelType w:val="hybridMultilevel"/>
+    <w:tmpl w:val="D64E1C46"/>
+    <w:lvl w:ilvl="0" w:tplc="2C0A0001">
+      <w:start w:val="1"/>
+      <w:numFmt w:val="bullet"/>
+      <w:lvlText w:val=""/>
+      <w:lvlJc w:val="left"/>
+      <w:pPr>
+        <w:ind w:left="720" w:hanging="360"/>
+      </w:pPr>
+      <w:rPr>
+        <w:rFonts w:ascii="Symbol" w:hAnsi="Symbol" w:hint="default"/>
+      </w:rPr>
+    </w:lvl>
+    <w:lvl w:ilvl="1" w:tplc="2C0A0003" w:tentative="1">
+      <w:start w:val="1"/>
+      <w:numFmt w:val="bullet"/>
+      <w:lvlText w:val="o"/>
+      <w:lvlJc w:val="left"/>
+      <w:pPr>
+        <w:ind w:left="1440" w:hanging="360"/>
+      </w:pPr>
+      <w:rPr>
+        <w:rFonts w:ascii="Courier New" w:hAnsi="Courier New" w:cs="Courier New" w:hint="default"/>
+      </w:rPr>
+    </w:lvl>
+    <w:lvl w:ilvl="2" w:tplc="2C0A0005" w:tentative="1">
+      <w:start w:val="1"/>
+      <w:numFmt w:val="bullet"/>
+      <w:lvlText w:val=""/>
+      <w:lvlJc w:val="left"/>
+      <w:pPr>
+        <w:ind w:left="2160" w:hanging="360"/>
+      </w:pPr>
+      <w:rPr>
+        <w:rFonts w:ascii="Wingdings" w:hAnsi="Wingdings" w:hint="default"/>
+      </w:rPr>
+    </w:lvl>
+    <w:lvl w:ilvl="3" w:tplc="2C0A0001" w:tentative="1">
+      <w:start w:val="1"/>
+      <w:numFmt w:val="bullet"/>
+      <w:lvlText w:val=""/>
+      <w:lvlJc w:val="left"/>
+      <w:pPr>
+        <w:ind w:left="2880" w:hanging="360"/>
+      </w:pPr>
+      <w:rPr>
+        <w:rFonts w:ascii="Symbol" w:hAnsi="Symbol" w:hint="default"/>
+      </w:rPr>
+    </w:lvl>
+    <w:lvl w:ilvl="4" w:tplc="2C0A0003" w:tentative="1">
+      <w:start w:val="1"/>
+      <w:numFmt w:val="bullet"/>
+      <w:lvlText w:val="o"/>
+      <w:lvlJc w:val="left"/>
+      <w:pPr>
+        <w:ind w:left="3600" w:hanging="360"/>
+      </w:pPr>
+      <w:rPr>
+        <w:rFonts w:ascii="Courier New" w:hAnsi="Courier New" w:cs="Courier New" w:hint="default"/>
+      </w:rPr>
+    </w:lvl>
+    <w:lvl w:ilvl="5" w:tplc="2C0A0005" w:tentative="1">
+      <w:start w:val="1"/>
+      <w:numFmt w:val="bullet"/>
+      <w:lvlText w:val=""/>
+      <w:lvlJc w:val="left"/>
+      <w:pPr>
+        <w:ind w:left="4320" w:hanging="360"/>
+      </w:pPr>
+      <w:rPr>
+        <w:rFonts w:ascii="Wingdings" w:hAnsi="Wingdings" w:hint="default"/>
+      </w:rPr>
+    </w:lvl>
+    <w:lvl w:ilvl="6" w:tplc="2C0A0001" w:tentative="1">
+      <w:start w:val="1"/>
+      <w:numFmt w:val="bullet"/>
+      <w:lvlText w:val=""/>
+      <w:lvlJc w:val="left"/>
+      <w:pPr>
+        <w:ind w:left="5040" w:hanging="360"/>
+      </w:pPr>
+      <w:rPr>
+        <w:rFonts w:ascii="Symbol" w:hAnsi="Symbol" w:hint="default"/>
+      </w:rPr>
+    </w:lvl>
+    <w:lvl w:ilvl="7" w:tplc="2C0A0003" w:tentative="1">
+      <w:start w:val="1"/>
+      <w:numFmt w:val="bullet"/>
+      <w:lvlText w:val="o"/>
+      <w:lvlJc w:val="left"/>
+      <w:pPr>
+        <w:ind w:left="5760" w:hanging="360"/>
+      </w:pPr>
+      <w:rPr>
+        <w:rFonts w:ascii="Courier New" w:hAnsi="Courier New" w:cs="Courier New" w:hint="default"/>
+      </w:rPr>
+    </w:lvl>
+    <w:lvl w:ilvl="8" w:tplc="2C0A0005" w:tentative="1">
+      <w:start w:val="1"/>
+      <w:numFmt w:val="bullet"/>
+      <w:lvlText w:val=""/>
+      <w:lvlJc w:val="left"/>
+      <w:pPr>
+        <w:ind w:left="6480" w:hanging="360"/>
+      </w:pPr>
+      <w:rPr>
+        <w:rFonts w:ascii="Wingdings" w:hAnsi="Wingdings" w:hint="default"/>
+      </w:rPr>
+    </w:lvl>
+  </w:abstractNum>
+  <w:abstractNum w:abstractNumId="9" w15:restartNumberingAfterBreak="0">
     <w:nsid w:val="33B15E22"/>
     <w:multiLevelType w:val="hybridMultilevel"/>
     <w:tmpl w:val="0DD2927E"/>
@@ -1666,7 +1776,7 @@
       </w:rPr>
     </w:lvl>
   </w:abstractNum>
-  <w:abstractNum w:abstractNumId="9" w15:restartNumberingAfterBreak="0">
+  <w:abstractNum w:abstractNumId="10" w15:restartNumberingAfterBreak="0">
     <w:nsid w:val="33ED3C48"/>
     <w:multiLevelType w:val="hybridMultilevel"/>
     <w:tmpl w:val="BA420DAE"/>
@@ -1779,7 +1889,7 @@
       </w:rPr>
     </w:lvl>
   </w:abstractNum>
-  <w:abstractNum w:abstractNumId="10" w15:restartNumberingAfterBreak="0">
+  <w:abstractNum w:abstractNumId="11" w15:restartNumberingAfterBreak="0">
     <w:nsid w:val="491A1CD9"/>
     <w:multiLevelType w:val="multilevel"/>
     <w:tmpl w:val="F446B9DC"/>
@@ -1892,7 +2002,7 @@
       </w:pPr>
     </w:lvl>
   </w:abstractNum>
-  <w:abstractNum w:abstractNumId="11" w15:restartNumberingAfterBreak="0">
+  <w:abstractNum w:abstractNumId="12" w15:restartNumberingAfterBreak="0">
     <w:nsid w:val="4E6E1CCE"/>
     <w:multiLevelType w:val="hybridMultilevel"/>
     <w:tmpl w:val="D4905044"/>
@@ -2005,7 +2115,7 @@
       </w:rPr>
     </w:lvl>
   </w:abstractNum>
-  <w:abstractNum w:abstractNumId="12" w15:restartNumberingAfterBreak="0">
+  <w:abstractNum w:abstractNumId="13" w15:restartNumberingAfterBreak="0">
     <w:nsid w:val="51D17780"/>
     <w:multiLevelType w:val="hybridMultilevel"/>
     <w:tmpl w:val="687A77E0"/>
@@ -2118,7 +2228,7 @@
       </w:rPr>
     </w:lvl>
   </w:abstractNum>
-  <w:abstractNum w:abstractNumId="13" w15:restartNumberingAfterBreak="0">
+  <w:abstractNum w:abstractNumId="14" w15:restartNumberingAfterBreak="0">
     <w:nsid w:val="56926124"/>
     <w:multiLevelType w:val="hybridMultilevel"/>
     <w:tmpl w:val="D6EEEB80"/>
@@ -2231,7 +2341,7 @@
       </w:rPr>
     </w:lvl>
   </w:abstractNum>
-  <w:abstractNum w:abstractNumId="14" w15:restartNumberingAfterBreak="0">
+  <w:abstractNum w:abstractNumId="15" w15:restartNumberingAfterBreak="0">
     <w:nsid w:val="62442725"/>
     <w:multiLevelType w:val="hybridMultilevel"/>
     <w:tmpl w:val="BFE07B20"/>
@@ -2344,7 +2454,7 @@
       </w:rPr>
     </w:lvl>
   </w:abstractNum>
-  <w:abstractNum w:abstractNumId="15" w15:restartNumberingAfterBreak="0">
+  <w:abstractNum w:abstractNumId="16" w15:restartNumberingAfterBreak="0">
     <w:nsid w:val="6B72363E"/>
     <w:multiLevelType w:val="hybridMultilevel"/>
     <w:tmpl w:val="8C400184"/>
@@ -2457,7 +2567,7 @@
       </w:rPr>
     </w:lvl>
   </w:abstractNum>
-  <w:abstractNum w:abstractNumId="16" w15:restartNumberingAfterBreak="0">
+  <w:abstractNum w:abstractNumId="17" w15:restartNumberingAfterBreak="0">
     <w:nsid w:val="78C31970"/>
     <w:multiLevelType w:val="hybridMultilevel"/>
     <w:tmpl w:val="479823D6"/>
@@ -2571,16 +2681,16 @@
     </w:lvl>
   </w:abstractNum>
   <w:num w:numId="1" w16cid:durableId="1759248404">
-    <w:abstractNumId w:val="10"/>
+    <w:abstractNumId w:val="11"/>
   </w:num>
   <w:num w:numId="2" w16cid:durableId="1291399653">
-    <w:abstractNumId w:val="13"/>
+    <w:abstractNumId w:val="14"/>
   </w:num>
   <w:num w:numId="3" w16cid:durableId="426074568">
     <w:abstractNumId w:val="1"/>
   </w:num>
   <w:num w:numId="4" w16cid:durableId="1322200244">
-    <w:abstractNumId w:val="8"/>
+    <w:abstractNumId w:val="9"/>
   </w:num>
   <w:num w:numId="5" w16cid:durableId="2024280535">
     <w:abstractNumId w:val="2"/>
@@ -2595,16 +2705,16 @@
     <w:abstractNumId w:val="7"/>
   </w:num>
   <w:num w:numId="9" w16cid:durableId="2030987578">
-    <w:abstractNumId w:val="9"/>
+    <w:abstractNumId w:val="10"/>
   </w:num>
   <w:num w:numId="10" w16cid:durableId="750933340">
-    <w:abstractNumId w:val="15"/>
+    <w:abstractNumId w:val="16"/>
   </w:num>
   <w:num w:numId="11" w16cid:durableId="1491823806">
-    <w:abstractNumId w:val="16"/>
+    <w:abstractNumId w:val="17"/>
   </w:num>
   <w:num w:numId="12" w16cid:durableId="734278744">
-    <w:abstractNumId w:val="12"/>
+    <w:abstractNumId w:val="13"/>
   </w:num>
   <w:num w:numId="13" w16cid:durableId="213660282">
     <w:abstractNumId w:val="6"/>
@@ -2616,10 +2726,13 @@
     <w:abstractNumId w:val="3"/>
   </w:num>
   <w:num w:numId="16" w16cid:durableId="998463939">
-    <w:abstractNumId w:val="14"/>
+    <w:abstractNumId w:val="15"/>
   </w:num>
   <w:num w:numId="17" w16cid:durableId="1092898112">
-    <w:abstractNumId w:val="11"/>
+    <w:abstractNumId w:val="12"/>
+  </w:num>
+  <w:num w:numId="18" w16cid:durableId="128210797">
+    <w:abstractNumId w:val="8"/>
   </w:num>
 </w:numbering>
 </file>

</xml_diff>

<commit_message>
Se agrego fuente a las letras y se corrigieron errores de diseño.
</commit_message>
<xml_diff>
--- a/Extra/Tareas.docx
+++ b/Extra/Tareas.docx
@@ -549,6 +549,29 @@
         <w:t>Conectar el FrontEnd con el BackEnd.</w:t>
       </w:r>
     </w:p>
+    <w:p>
+      <w:pPr>
+        <w:pStyle w:val="Prrafodelista"/>
+        <w:numPr>
+          <w:ilvl w:val="0"/>
+          <w:numId w:val="5"/>
+        </w:numPr>
+      </w:pPr>
+      <w:r>
+        <w:t>Mejorar</w:t>
+      </w:r>
+      <w:r>
+        <w:t xml:space="preserve"> el diseño del FrontEnd cambiando la fuente, mejorar la vista en más dispositivos, etc</w:t>
+      </w:r>
+      <w:r>
+        <w:t>.</w:t>
+      </w:r>
+    </w:p>
+    <w:p>
+      <w:pPr>
+        <w:pStyle w:val="Prrafodelista"/>
+      </w:pPr>
+    </w:p>
     <w:p/>
     <w:p/>
     <w:p>
@@ -582,13 +605,7 @@
         </w:numPr>
       </w:pPr>
       <w:r>
-        <w:t>Mejorar</w:t>
-      </w:r>
-      <w:r>
-        <w:t xml:space="preserve"> el diseño del FrontEnd cambiando la fuente, mejorar la vista en más dispositivos, etc</w:t>
-      </w:r>
-      <w:r>
-        <w:t>.</w:t>
+        <w:t>Agregar una sección para que el administrador pueda ver los usuarios y eliminar.</w:t>
       </w:r>
     </w:p>
     <w:p>

</xml_diff>

<commit_message>
Se agrego un buscador y filtros en el componente de productos.
</commit_message>
<xml_diff>
--- a/Extra/Tareas.docx
+++ b/Extra/Tareas.docx
@@ -17,8 +17,18 @@
           <w:szCs w:val="40"/>
           <w:u w:val="single"/>
         </w:rPr>
-        <w:t>Mi-Tec</w:t>
-      </w:r>
+        <w:t>Mi-</w:t>
+      </w:r>
+      <w:proofErr w:type="spellStart"/>
+      <w:r>
+        <w:rPr>
+          <w:sz w:val="40"/>
+          <w:szCs w:val="40"/>
+          <w:u w:val="single"/>
+        </w:rPr>
+        <w:t>Tec</w:t>
+      </w:r>
+      <w:proofErr w:type="spellEnd"/>
     </w:p>
     <w:p>
       <w:pPr>
@@ -446,7 +456,15 @@
         </w:numPr>
       </w:pPr>
       <w:r>
-        <w:t>Crear el proyecto del BackEnd utilizando Spring Initializr.</w:t>
+        <w:t xml:space="preserve">Crear el proyecto del BackEnd utilizando Spring </w:t>
+      </w:r>
+      <w:proofErr w:type="spellStart"/>
+      <w:r>
+        <w:t>Initializr</w:t>
+      </w:r>
+      <w:proofErr w:type="spellEnd"/>
+      <w:r>
+        <w:t>.</w:t>
       </w:r>
     </w:p>
     <w:p>
@@ -482,7 +500,15 @@
         </w:numPr>
       </w:pPr>
       <w:r>
-        <w:t>Crear los Servicios, Repository y las Interfaces para cada clase.</w:t>
+        <w:t xml:space="preserve">Crear los Servicios, </w:t>
+      </w:r>
+      <w:proofErr w:type="spellStart"/>
+      <w:r>
+        <w:t>Repository</w:t>
+      </w:r>
+      <w:proofErr w:type="spellEnd"/>
+      <w:r>
+        <w:t xml:space="preserve"> y las Interfaces para cada clase.</w:t>
       </w:r>
       <w:r>
         <w:t xml:space="preserve"> </w:t>
@@ -500,7 +526,15 @@
         </w:numPr>
       </w:pPr>
       <w:r>
-        <w:t>Crear Controller para cada clase.</w:t>
+        <w:t xml:space="preserve">Crear </w:t>
+      </w:r>
+      <w:proofErr w:type="spellStart"/>
+      <w:r>
+        <w:t>Controller</w:t>
+      </w:r>
+      <w:proofErr w:type="spellEnd"/>
+      <w:r>
+        <w:t xml:space="preserve"> para cada clase.</w:t>
       </w:r>
       <w:r>
         <w:t xml:space="preserve"> </w:t>
@@ -518,7 +552,15 @@
         </w:numPr>
       </w:pPr>
       <w:r>
-        <w:t>Implementar JWT para el sistema de login.</w:t>
+        <w:t xml:space="preserve">Implementar JWT para el sistema de </w:t>
+      </w:r>
+      <w:proofErr w:type="spellStart"/>
+      <w:r>
+        <w:t>login</w:t>
+      </w:r>
+      <w:proofErr w:type="spellEnd"/>
+      <w:r>
+        <w:t>.</w:t>
       </w:r>
       <w:r>
         <w:t xml:space="preserve"> </w:t>
@@ -570,30 +612,13 @@
     <w:p>
       <w:pPr>
         <w:pStyle w:val="Prrafodelista"/>
-      </w:pPr>
-    </w:p>
-    <w:p/>
-    <w:p/>
-    <w:p>
-      <w:pPr>
-        <w:rPr>
-          <w:sz w:val="32"/>
-          <w:szCs w:val="32"/>
-        </w:rPr>
-      </w:pPr>
-      <w:r>
-        <w:rPr>
-          <w:sz w:val="32"/>
-          <w:szCs w:val="32"/>
-        </w:rPr>
-        <w:t>Lista de Tareas</w:t>
-      </w:r>
-      <w:r>
-        <w:rPr>
-          <w:sz w:val="32"/>
-          <w:szCs w:val="32"/>
-        </w:rPr>
-        <w:t xml:space="preserve"> pendientes</w:t>
+        <w:numPr>
+          <w:ilvl w:val="0"/>
+          <w:numId w:val="5"/>
+        </w:numPr>
+      </w:pPr>
+      <w:r>
+        <w:t>Agregar una sección para que el administrador pueda ver los usuarios y eliminar.</w:t>
       </w:r>
     </w:p>
     <w:p>
@@ -601,23 +626,40 @@
         <w:pStyle w:val="Prrafodelista"/>
         <w:numPr>
           <w:ilvl w:val="0"/>
-          <w:numId w:val="11"/>
+          <w:numId w:val="5"/>
         </w:numPr>
       </w:pPr>
       <w:r>
-        <w:t>Agregar una sección para que el administrador pueda ver los usuarios y eliminar.</w:t>
-      </w:r>
-    </w:p>
-    <w:p>
-      <w:pPr>
-        <w:pStyle w:val="Prrafodelista"/>
-        <w:numPr>
-          <w:ilvl w:val="0"/>
-          <w:numId w:val="11"/>
-        </w:numPr>
-      </w:pPr>
-      <w:r>
         <w:t>Mejorar la función de agregar productos, añadiendo imágenes del producto.</w:t>
+      </w:r>
+    </w:p>
+    <w:p>
+      <w:pPr>
+        <w:rPr>
+          <w:u w:val="single"/>
+        </w:rPr>
+      </w:pPr>
+    </w:p>
+    <w:p>
+      <w:pPr>
+        <w:rPr>
+          <w:sz w:val="32"/>
+          <w:szCs w:val="32"/>
+        </w:rPr>
+      </w:pPr>
+      <w:r>
+        <w:rPr>
+          <w:sz w:val="32"/>
+          <w:szCs w:val="32"/>
+        </w:rPr>
+        <w:t>Lista de Tareas</w:t>
+      </w:r>
+      <w:r>
+        <w:rPr>
+          <w:sz w:val="32"/>
+          <w:szCs w:val="32"/>
+        </w:rPr>
+        <w:t xml:space="preserve"> pendientes</w:t>
       </w:r>
     </w:p>
     <w:p>

</xml_diff>

<commit_message>
Ahora los usuarios pueden añadir imagenes a sus productos.
</commit_message>
<xml_diff>
--- a/Extra/Tareas.docx
+++ b/Extra/Tareas.docx
@@ -17,18 +17,8 @@
           <w:szCs w:val="40"/>
           <w:u w:val="single"/>
         </w:rPr>
-        <w:t>Mi-</w:t>
-      </w:r>
-      <w:proofErr w:type="spellStart"/>
-      <w:r>
-        <w:rPr>
-          <w:sz w:val="40"/>
-          <w:szCs w:val="40"/>
-          <w:u w:val="single"/>
-        </w:rPr>
-        <w:t>Tec</w:t>
-      </w:r>
-      <w:proofErr w:type="spellEnd"/>
+        <w:t>Mi-Tec</w:t>
+      </w:r>
     </w:p>
     <w:p>
       <w:pPr>
@@ -456,15 +446,7 @@
         </w:numPr>
       </w:pPr>
       <w:r>
-        <w:t xml:space="preserve">Crear el proyecto del BackEnd utilizando Spring </w:t>
-      </w:r>
-      <w:proofErr w:type="spellStart"/>
-      <w:r>
-        <w:t>Initializr</w:t>
-      </w:r>
-      <w:proofErr w:type="spellEnd"/>
-      <w:r>
-        <w:t>.</w:t>
+        <w:t>Crear el proyecto del BackEnd utilizando Spring Initializr.</w:t>
       </w:r>
     </w:p>
     <w:p>
@@ -500,15 +482,7 @@
         </w:numPr>
       </w:pPr>
       <w:r>
-        <w:t xml:space="preserve">Crear los Servicios, </w:t>
-      </w:r>
-      <w:proofErr w:type="spellStart"/>
-      <w:r>
-        <w:t>Repository</w:t>
-      </w:r>
-      <w:proofErr w:type="spellEnd"/>
-      <w:r>
-        <w:t xml:space="preserve"> y las Interfaces para cada clase.</w:t>
+        <w:t>Crear los Servicios, Repository y las Interfaces para cada clase.</w:t>
       </w:r>
       <w:r>
         <w:t xml:space="preserve"> </w:t>
@@ -526,15 +500,7 @@
         </w:numPr>
       </w:pPr>
       <w:r>
-        <w:t xml:space="preserve">Crear </w:t>
-      </w:r>
-      <w:proofErr w:type="spellStart"/>
-      <w:r>
-        <w:t>Controller</w:t>
-      </w:r>
-      <w:proofErr w:type="spellEnd"/>
-      <w:r>
-        <w:t xml:space="preserve"> para cada clase.</w:t>
+        <w:t>Crear Controller para cada clase.</w:t>
       </w:r>
       <w:r>
         <w:t xml:space="preserve"> </w:t>
@@ -552,15 +518,7 @@
         </w:numPr>
       </w:pPr>
       <w:r>
-        <w:t xml:space="preserve">Implementar JWT para el sistema de </w:t>
-      </w:r>
-      <w:proofErr w:type="spellStart"/>
-      <w:r>
-        <w:t>login</w:t>
-      </w:r>
-      <w:proofErr w:type="spellEnd"/>
-      <w:r>
-        <w:t>.</w:t>
+        <w:t>Implementar JWT para el sistema de login.</w:t>
       </w:r>
       <w:r>
         <w:t xml:space="preserve"> </w:t>
@@ -635,39 +593,10 @@
     </w:p>
     <w:p>
       <w:pPr>
-        <w:rPr>
-          <w:u w:val="single"/>
-        </w:rPr>
-      </w:pPr>
-    </w:p>
-    <w:p>
-      <w:pPr>
-        <w:rPr>
-          <w:sz w:val="32"/>
-          <w:szCs w:val="32"/>
-        </w:rPr>
-      </w:pPr>
-      <w:r>
-        <w:rPr>
-          <w:sz w:val="32"/>
-          <w:szCs w:val="32"/>
-        </w:rPr>
-        <w:t>Lista de Tareas</w:t>
-      </w:r>
-      <w:r>
-        <w:rPr>
-          <w:sz w:val="32"/>
-          <w:szCs w:val="32"/>
-        </w:rPr>
-        <w:t xml:space="preserve"> pendientes</w:t>
-      </w:r>
-    </w:p>
-    <w:p>
-      <w:pPr>
         <w:pStyle w:val="Prrafodelista"/>
         <w:numPr>
           <w:ilvl w:val="0"/>
-          <w:numId w:val="11"/>
+          <w:numId w:val="5"/>
         </w:numPr>
       </w:pPr>
       <w:r>
@@ -683,11 +612,6 @@
       <w:r>
         <w:t>los usuarios.</w:t>
       </w:r>
-    </w:p>
-    <w:p>
-      <w:pPr>
-        <w:pStyle w:val="Prrafodelista"/>
-      </w:pPr>
     </w:p>
     <w:p>
       <w:pPr>

</xml_diff>